<commit_message>
dd update en loading_bar background
</commit_message>
<xml_diff>
--- a/docs/dev_documentation/20151123_design_document_1.0.docx
+++ b/docs/dev_documentation/20151123_design_document_1.0.docx
@@ -16,17 +16,51 @@
       </w:r>
     </w:p>
     <w:p>
-      <w:r>
-        <w:t xml:space="preserve">De achtergronden van de games </w:t>
-      </w:r>
-      <w:r>
-        <w:t>zijn te vinden op deze locatie:</w:t>
-      </w:r>
-    </w:p>
-    <w:p>
-      <w:r>
-        <w:t>*:\...\GitHub\DuckFunt\docs\Img\backgrounds</w:t>
-      </w:r>
+      <w:pPr>
+        <w:rPr>
+          <w:b/>
+        </w:rPr>
+      </w:pPr>
+      <w:r>
+        <w:rPr>
+          <w:b/>
+        </w:rPr>
+        <w:t>De achtergronden van de games zijn te vinden op deze locatie:</w:t>
+      </w:r>
+    </w:p>
+    <w:p>
+      <w:r>
+        <w:t>*:\...\GitHub\</w:t>
+      </w:r>
+      <w:proofErr w:type="spellStart"/>
+      <w:r>
+        <w:t>DuckFunt</w:t>
+      </w:r>
+      <w:proofErr w:type="spellEnd"/>
+      <w:r>
+        <w:t>\</w:t>
+      </w:r>
+      <w:proofErr w:type="spellStart"/>
+      <w:r>
+        <w:t>docs</w:t>
+      </w:r>
+      <w:proofErr w:type="spellEnd"/>
+      <w:r>
+        <w:t>\</w:t>
+      </w:r>
+      <w:proofErr w:type="spellStart"/>
+      <w:r>
+        <w:t>Img</w:t>
+      </w:r>
+      <w:proofErr w:type="spellEnd"/>
+      <w:r>
+        <w:t>\</w:t>
+      </w:r>
+      <w:proofErr w:type="spellStart"/>
+      <w:r>
+        <w:t>backgrounds</w:t>
+      </w:r>
+      <w:proofErr w:type="spellEnd"/>
     </w:p>
     <w:p/>
     <w:p>
@@ -120,8 +154,6 @@
       <w:r>
         <w:t xml:space="preserve"> </w:t>
       </w:r>
-      <w:bookmarkStart w:id="0" w:name="_GoBack"/>
-      <w:bookmarkEnd w:id="0"/>
     </w:p>
     <w:p/>
     <w:p>
@@ -259,9 +291,114 @@
       </w:r>
     </w:p>
     <w:p>
-      <w:r>
+      <w:pPr>
+        <w:rPr>
+          <w:b/>
+        </w:rPr>
+      </w:pPr>
+      <w:bookmarkStart w:id="0" w:name="_GoBack"/>
+      <w:r>
+        <w:rPr>
+          <w:b/>
+        </w:rPr>
         <w:lastRenderedPageBreak/>
-        <w:br w:type="page"/>
+        <w:t xml:space="preserve">De </w:t>
+      </w:r>
+      <w:proofErr w:type="spellStart"/>
+      <w:r>
+        <w:rPr>
+          <w:b/>
+        </w:rPr>
+        <w:t>loading</w:t>
+      </w:r>
+      <w:proofErr w:type="spellEnd"/>
+      <w:r>
+        <w:rPr>
+          <w:b/>
+        </w:rPr>
+        <w:t xml:space="preserve"> bar is te vinden op deze locatie:</w:t>
+      </w:r>
+    </w:p>
+    <w:p>
+      <w:pPr>
+        <w:rPr>
+          <w:lang w:val="en-US"/>
+        </w:rPr>
+      </w:pPr>
+      <w:r>
+        <w:rPr>
+          <w:lang w:val="en-US"/>
+        </w:rPr>
+        <w:t>*:\...\</w:t>
+      </w:r>
+      <w:r>
+        <w:rPr>
+          <w:lang w:val="en-US"/>
+        </w:rPr>
+        <w:t>GitHub\</w:t>
+      </w:r>
+      <w:proofErr w:type="spellStart"/>
+      <w:r>
+        <w:rPr>
+          <w:lang w:val="en-US"/>
+        </w:rPr>
+        <w:t>DuckFunt</w:t>
+      </w:r>
+      <w:proofErr w:type="spellEnd"/>
+      <w:r>
+        <w:rPr>
+          <w:lang w:val="en-US"/>
+        </w:rPr>
+        <w:t>\docs\</w:t>
+      </w:r>
+      <w:proofErr w:type="spellStart"/>
+      <w:r>
+        <w:rPr>
+          <w:lang w:val="en-US"/>
+        </w:rPr>
+        <w:t>Img</w:t>
+      </w:r>
+      <w:proofErr w:type="spellEnd"/>
+      <w:r>
+        <w:rPr>
+          <w:lang w:val="en-US"/>
+        </w:rPr>
+        <w:t>\</w:t>
+      </w:r>
+      <w:proofErr w:type="spellStart"/>
+      <w:r>
+        <w:rPr>
+          <w:lang w:val="en-US"/>
+        </w:rPr>
+        <w:t>load_bar</w:t>
+      </w:r>
+      <w:proofErr w:type="spellEnd"/>
+    </w:p>
+    <w:p>
+      <w:pPr>
+        <w:rPr>
+          <w:b/>
+        </w:rPr>
+      </w:pPr>
+      <w:r>
+        <w:rPr>
+          <w:b/>
+        </w:rPr>
+        <w:t xml:space="preserve">De achtergrond van de </w:t>
+      </w:r>
+      <w:proofErr w:type="spellStart"/>
+      <w:r>
+        <w:rPr>
+          <w:b/>
+        </w:rPr>
+        <w:t>loading</w:t>
+      </w:r>
+      <w:proofErr w:type="spellEnd"/>
+      <w:r>
+        <w:rPr>
+          <w:b/>
+        </w:rPr>
+        <w:t xml:space="preserve"> bar is gevonden op een royalty free site</w:t>
       </w:r>
     </w:p>
     <w:p>
@@ -270,10 +407,12 @@
           <w:rPr>
             <w:rStyle w:val="Hyperlink"/>
           </w:rPr>
-          <w:t>https://goodstock.photos/palm-trees-on-tropical-sandy-beach/</w:t>
+          <w:t>https://farm8.staticflickr.com/7187/6839384738_8671712e79_b.jpg</w:t>
         </w:r>
       </w:hyperlink>
     </w:p>
+    <w:bookmarkEnd w:id="0"/>
+    <w:p/>
     <w:p/>
     <w:sectPr>
       <w:footerReference w:type="default" r:id="rId17"/>
@@ -318,14 +457,23 @@
       <w:pStyle w:val="Voettekst"/>
     </w:pPr>
     <w:r>
-      <w:t>RIO4-APO2 Projectgroep: DuckF</w:t>
-    </w:r>
-    <w:r>
-      <w:t>unt.</w:t>
+      <w:t xml:space="preserve">RIO4-APO2 Projectgroep: </w:t>
+    </w:r>
+    <w:proofErr w:type="spellStart"/>
+    <w:r>
+      <w:t>DuckF</w:t>
+    </w:r>
+    <w:r>
+      <w:t>unt</w:t>
+    </w:r>
+    <w:proofErr w:type="spellEnd"/>
+    <w:r>
+      <w:t>.</w:t>
     </w:r>
     <w:r>
       <w:br/>
     </w:r>
+    <w:proofErr w:type="spellStart"/>
     <w:r>
       <w:rPr>
         <w:rFonts w:cs="Helvetica"/>
@@ -334,8 +482,97 @@
         <w:szCs w:val="18"/>
         <w:shd w:val="clear" w:color="auto" w:fill="FEFEFE"/>
       </w:rPr>
-      <w:t>Santino Bonora, Tom Smits, Raoul Verschoor,Floris van Londen, Dimitri Nazari, Henk Bertens, Kevin Mertens, Anthony Carincotte</w:t>
-    </w:r>
+      <w:t>Santino</w:t>
+    </w:r>
+    <w:proofErr w:type="spellEnd"/>
+    <w:r>
+      <w:rPr>
+        <w:rFonts w:cs="Helvetica"/>
+        <w:color w:val="373E4D"/>
+        <w:sz w:val="18"/>
+        <w:szCs w:val="18"/>
+        <w:shd w:val="clear" w:color="auto" w:fill="FEFEFE"/>
+      </w:rPr>
+      <w:t xml:space="preserve"> </w:t>
+    </w:r>
+    <w:proofErr w:type="spellStart"/>
+    <w:r>
+      <w:rPr>
+        <w:rFonts w:cs="Helvetica"/>
+        <w:color w:val="373E4D"/>
+        <w:sz w:val="18"/>
+        <w:szCs w:val="18"/>
+        <w:shd w:val="clear" w:color="auto" w:fill="FEFEFE"/>
+      </w:rPr>
+      <w:t>Bonora</w:t>
+    </w:r>
+    <w:proofErr w:type="spellEnd"/>
+    <w:r>
+      <w:rPr>
+        <w:rFonts w:cs="Helvetica"/>
+        <w:color w:val="373E4D"/>
+        <w:sz w:val="18"/>
+        <w:szCs w:val="18"/>
+        <w:shd w:val="clear" w:color="auto" w:fill="FEFEFE"/>
+      </w:rPr>
+      <w:t xml:space="preserve">, Tom Smits, Raoul </w:t>
+    </w:r>
+    <w:proofErr w:type="spellStart"/>
+    <w:r>
+      <w:rPr>
+        <w:rFonts w:cs="Helvetica"/>
+        <w:color w:val="373E4D"/>
+        <w:sz w:val="18"/>
+        <w:szCs w:val="18"/>
+        <w:shd w:val="clear" w:color="auto" w:fill="FEFEFE"/>
+      </w:rPr>
+      <w:t>Verschoor,Floris</w:t>
+    </w:r>
+    <w:proofErr w:type="spellEnd"/>
+    <w:r>
+      <w:rPr>
+        <w:rFonts w:cs="Helvetica"/>
+        <w:color w:val="373E4D"/>
+        <w:sz w:val="18"/>
+        <w:szCs w:val="18"/>
+        <w:shd w:val="clear" w:color="auto" w:fill="FEFEFE"/>
+      </w:rPr>
+      <w:t xml:space="preserve"> van Londen, Dimitri </w:t>
+    </w:r>
+    <w:proofErr w:type="spellStart"/>
+    <w:r>
+      <w:rPr>
+        <w:rFonts w:cs="Helvetica"/>
+        <w:color w:val="373E4D"/>
+        <w:sz w:val="18"/>
+        <w:szCs w:val="18"/>
+        <w:shd w:val="clear" w:color="auto" w:fill="FEFEFE"/>
+      </w:rPr>
+      <w:t>Nazari</w:t>
+    </w:r>
+    <w:proofErr w:type="spellEnd"/>
+    <w:r>
+      <w:rPr>
+        <w:rFonts w:cs="Helvetica"/>
+        <w:color w:val="373E4D"/>
+        <w:sz w:val="18"/>
+        <w:szCs w:val="18"/>
+        <w:shd w:val="clear" w:color="auto" w:fill="FEFEFE"/>
+      </w:rPr>
+      <w:t xml:space="preserve">, Henk Bertens, Kevin Mertens, Anthony </w:t>
+    </w:r>
+    <w:proofErr w:type="spellStart"/>
+    <w:r>
+      <w:rPr>
+        <w:rFonts w:cs="Helvetica"/>
+        <w:color w:val="373E4D"/>
+        <w:sz w:val="18"/>
+        <w:szCs w:val="18"/>
+        <w:shd w:val="clear" w:color="auto" w:fill="FEFEFE"/>
+      </w:rPr>
+      <w:t>Carincotte</w:t>
+    </w:r>
+    <w:proofErr w:type="spellEnd"/>
     <w:r>
       <w:t xml:space="preserve"> </w:t>
     </w:r>

</xml_diff>